<commit_message>
Added settlement currency to templates
</commit_message>
<xml_diff>
--- a/backend/templates/Template Carta Instrucción Banco ABC (Compensación).docx
+++ b/backend/templates/Template Carta Instrucción Banco ABC (Compensación).docx
@@ -206,7 +206,6 @@
               </w:rPr>
               <w:t>{</w:t>
             </w:r>
-            <w:proofErr w:type="spellStart"/>
             <w:r>
               <w:rPr>
                 <w:rFonts w:ascii="Manrope" w:hAnsi="Manrope"/>
@@ -214,17 +213,7 @@
                 <w:szCs w:val="20"/>
                 <w:lang w:val="es-CL"/>
               </w:rPr>
-              <w:t>todays_date</w:t>
-            </w:r>
-            <w:proofErr w:type="spellEnd"/>
-            <w:r>
-              <w:rPr>
-                <w:rFonts w:ascii="Manrope" w:hAnsi="Manrope"/>
-                <w:sz w:val="20"/>
-                <w:szCs w:val="20"/>
-                <w:lang w:val="es-CL"/>
-              </w:rPr>
-              <w:t>}</w:t>
+              <w:t>todays_date}</w:t>
             </w:r>
           </w:p>
         </w:tc>
@@ -245,7 +234,6 @@
                 <w:lang w:val="es-CL"/>
               </w:rPr>
             </w:pPr>
-            <w:proofErr w:type="spellStart"/>
             <w:r>
               <w:rPr>
                 <w:rFonts w:ascii="Manrope" w:hAnsi="Manrope"/>
@@ -257,7 +245,6 @@
               </w:rPr>
               <w:t>Ref</w:t>
             </w:r>
-            <w:proofErr w:type="spellEnd"/>
             <w:r>
               <w:rPr>
                 <w:rFonts w:ascii="Manrope" w:hAnsi="Manrope"/>
@@ -291,17 +278,7 @@
                 <w:szCs w:val="20"/>
                 <w:lang w:val="es-CL"/>
               </w:rPr>
-              <w:t>{</w:t>
-            </w:r>
-            <w:proofErr w:type="spellStart"/>
-            <w:r>
-              <w:rPr>
-                <w:rFonts w:ascii="Manrope" w:hAnsi="Manrope"/>
-                <w:sz w:val="20"/>
-                <w:szCs w:val="20"/>
-                <w:lang w:val="es-CL"/>
-              </w:rPr>
-              <w:t>trade</w:t>
+              <w:t>{trade</w:t>
             </w:r>
             <w:r>
               <w:rPr>
@@ -319,17 +296,7 @@
                 <w:szCs w:val="20"/>
                 <w:lang w:val="es-CL"/>
               </w:rPr>
-              <w:t>umber</w:t>
-            </w:r>
-            <w:proofErr w:type="spellEnd"/>
-            <w:r>
-              <w:rPr>
-                <w:rFonts w:ascii="Manrope" w:hAnsi="Manrope"/>
-                <w:sz w:val="20"/>
-                <w:szCs w:val="20"/>
-                <w:lang w:val="es-CL"/>
-              </w:rPr>
-              <w:t>}</w:t>
+              <w:t>umber}</w:t>
             </w:r>
           </w:p>
         </w:tc>
@@ -522,26 +489,14 @@
         </w:rPr>
         <w:t>la {</w:t>
       </w:r>
-      <w:proofErr w:type="spellStart"/>
-      <w:proofErr w:type="gramStart"/>
-      <w:r>
-        <w:rPr>
-          <w:rFonts w:ascii="Manrope" w:hAnsi="Manrope"/>
-          <w:sz w:val="20"/>
-          <w:szCs w:val="20"/>
-          <w:lang w:val="es-CL"/>
-        </w:rPr>
-        <w:t>direction</w:t>
-      </w:r>
-      <w:proofErr w:type="spellEnd"/>
-      <w:r>
-        <w:rPr>
-          <w:rFonts w:ascii="Manrope" w:hAnsi="Manrope"/>
-          <w:sz w:val="20"/>
-          <w:szCs w:val="20"/>
-          <w:lang w:val="es-CL"/>
-        </w:rPr>
-        <w:t xml:space="preserve">} </w:t>
+      <w:r>
+        <w:rPr>
+          <w:rFonts w:ascii="Manrope" w:hAnsi="Manrope"/>
+          <w:sz w:val="20"/>
+          <w:szCs w:val="20"/>
+          <w:lang w:val="es-CL"/>
+        </w:rPr>
+        <w:t xml:space="preserve">direction} </w:t>
       </w:r>
       <w:r>
         <w:rPr>
@@ -561,45 +516,14 @@
         </w:rPr>
         <w:t>de</w:t>
       </w:r>
-      <w:proofErr w:type="gramEnd"/>
-      <w:r>
-        <w:rPr>
-          <w:rFonts w:ascii="Manrope" w:hAnsi="Manrope"/>
-          <w:sz w:val="20"/>
-          <w:szCs w:val="20"/>
-          <w:lang w:val="es-CL"/>
-        </w:rPr>
-        <w:t xml:space="preserve"> {currency_</w:t>
-      </w:r>
-      <w:proofErr w:type="gramStart"/>
-      <w:r>
-        <w:rPr>
-          <w:rFonts w:ascii="Manrope" w:hAnsi="Manrope"/>
-          <w:sz w:val="20"/>
-          <w:szCs w:val="20"/>
-          <w:lang w:val="es-CL"/>
-        </w:rPr>
-        <w:t>1}/</w:t>
-      </w:r>
-      <w:proofErr w:type="gramEnd"/>
-      <w:r>
-        <w:rPr>
-          <w:rFonts w:ascii="Manrope" w:hAnsi="Manrope"/>
-          <w:sz w:val="20"/>
-          <w:szCs w:val="20"/>
-          <w:lang w:val="es-CL"/>
-        </w:rPr>
-        <w:t>{currency_2</w:t>
-      </w:r>
-      <w:proofErr w:type="gramStart"/>
-      <w:r>
-        <w:rPr>
-          <w:rFonts w:ascii="Manrope" w:hAnsi="Manrope"/>
-          <w:sz w:val="20"/>
-          <w:szCs w:val="20"/>
-          <w:lang w:val="es-CL"/>
-        </w:rPr>
-        <w:t>}</w:t>
+      <w:r>
+        <w:rPr>
+          <w:rFonts w:ascii="Manrope" w:hAnsi="Manrope"/>
+          <w:sz w:val="20"/>
+          <w:szCs w:val="20"/>
+          <w:lang w:val="es-CL"/>
+        </w:rPr>
+        <w:t xml:space="preserve"> {currency_1}/{currency_2}</w:t>
       </w:r>
       <w:r>
         <w:rPr>
@@ -626,17 +550,7 @@
           <w:szCs w:val="20"/>
           <w:lang w:val="es-CL"/>
         </w:rPr>
-        <w:t>a</w:t>
-      </w:r>
-      <w:proofErr w:type="gramEnd"/>
-      <w:r>
-        <w:rPr>
-          <w:rFonts w:ascii="Manrope" w:hAnsi="Manrope"/>
-          <w:sz w:val="20"/>
-          <w:szCs w:val="20"/>
-          <w:lang w:val="es-CL"/>
-        </w:rPr>
-        <w:t xml:space="preserve"> precio pactado </w:t>
+        <w:t xml:space="preserve">a precio pactado </w:t>
       </w:r>
       <w:r>
         <w:rPr>
@@ -656,7 +570,6 @@
         </w:rPr>
         <w:t>{</w:t>
       </w:r>
-      <w:proofErr w:type="spellStart"/>
       <w:r>
         <w:rPr>
           <w:rFonts w:ascii="Manrope" w:hAnsi="Manrope"/>
@@ -666,7 +579,6 @@
         </w:rPr>
         <w:t>price</w:t>
       </w:r>
-      <w:proofErr w:type="spellEnd"/>
       <w:r>
         <w:rPr>
           <w:rFonts w:ascii="Manrope" w:hAnsi="Manrope"/>
@@ -714,7 +626,6 @@
         </w:rPr>
         <w:t>{</w:t>
       </w:r>
-      <w:proofErr w:type="spellStart"/>
       <w:r>
         <w:rPr>
           <w:rFonts w:ascii="Manrope" w:hAnsi="Manrope"/>
@@ -724,7 +635,6 @@
         </w:rPr>
         <w:t>codigo_comercio</w:t>
       </w:r>
-      <w:proofErr w:type="spellEnd"/>
       <w:r>
         <w:rPr>
           <w:rFonts w:ascii="Manrope" w:hAnsi="Manrope"/>
@@ -806,7 +716,16 @@
           <w:szCs w:val="20"/>
           <w:lang w:val="es-CL"/>
         </w:rPr>
-        <w:t>los fondos</w:t>
+        <w:t xml:space="preserve">los </w:t>
+      </w:r>
+      <w:r>
+        <w:rPr>
+          <w:rFonts w:ascii="Manrope" w:hAnsi="Manrope"/>
+          <w:sz w:val="20"/>
+          <w:szCs w:val="20"/>
+          <w:lang w:val="es-CL"/>
+        </w:rPr>
+        <w:t>{settlement_currency}</w:t>
       </w:r>
       <w:r>
         <w:rPr>
@@ -860,47 +779,7 @@
           <w:szCs w:val="20"/>
           <w:lang w:val="es-CL"/>
         </w:rPr>
-        <w:t>{</w:t>
-      </w:r>
-      <w:proofErr w:type="spellStart"/>
-      <w:r>
-        <w:rPr>
-          <w:rFonts w:ascii="Manrope" w:hAnsi="Manrope"/>
-          <w:sz w:val="20"/>
-          <w:szCs w:val="20"/>
-          <w:lang w:val="es-CL"/>
-        </w:rPr>
-        <w:t>account_number</w:t>
-      </w:r>
-      <w:proofErr w:type="spellEnd"/>
-      <w:r>
-        <w:rPr>
-          <w:rFonts w:ascii="Manrope" w:hAnsi="Manrope"/>
-          <w:sz w:val="20"/>
-          <w:szCs w:val="20"/>
-          <w:lang w:val="es-CL"/>
-        </w:rPr>
-        <w:t>}, {</w:t>
-      </w:r>
-      <w:proofErr w:type="spellStart"/>
-      <w:r>
-        <w:rPr>
-          <w:rFonts w:ascii="Manrope" w:hAnsi="Manrope"/>
-          <w:sz w:val="20"/>
-          <w:szCs w:val="20"/>
-          <w:lang w:val="es-CL"/>
-        </w:rPr>
-        <w:t>account_bank</w:t>
-      </w:r>
-      <w:proofErr w:type="spellEnd"/>
-      <w:r>
-        <w:rPr>
-          <w:rFonts w:ascii="Manrope" w:hAnsi="Manrope"/>
-          <w:sz w:val="20"/>
-          <w:szCs w:val="20"/>
-          <w:lang w:val="es-CL"/>
-        </w:rPr>
-        <w:t>}</w:t>
+        <w:t>{account_number}, {account_bank}</w:t>
       </w:r>
     </w:p>
     <w:p>
@@ -942,7 +821,6 @@
         </w:rPr>
         <w:t>{</w:t>
       </w:r>
-      <w:proofErr w:type="spellStart"/>
       <w:r>
         <w:rPr>
           <w:rFonts w:ascii="Manrope" w:hAnsi="Manrope"/>
@@ -959,17 +837,7 @@
           <w:szCs w:val="20"/>
           <w:lang w:val="es-CL"/>
         </w:rPr>
-        <w:t>_name</w:t>
-      </w:r>
-      <w:proofErr w:type="spellEnd"/>
-      <w:r>
-        <w:rPr>
-          <w:rFonts w:ascii="Manrope" w:hAnsi="Manrope"/>
-          <w:sz w:val="20"/>
-          <w:szCs w:val="20"/>
-          <w:lang w:val="es-CL"/>
-        </w:rPr>
-        <w:t>}</w:t>
+        <w:t>_name}</w:t>
       </w:r>
     </w:p>
     <w:sectPr>

</xml_diff>